<commit_message>
3rd commit: Project architecture
</commit_message>
<xml_diff>
--- a/2 sampling strategy.docx
+++ b/2 sampling strategy.docx
@@ -24,16 +24,15 @@
           <w:bCs/>
           <w:lang w:val="en-US"/>
         </w:rPr>
-        <w:t xml:space="preserve">ampling </w:t>
-      </w:r>
-      <w:proofErr w:type="spellStart"/>
+        <w:t>ampling strat</w:t>
+      </w:r>
       <w:r>
         <w:rPr>
           <w:b/>
           <w:bCs/>
           <w:lang w:val="en-US"/>
         </w:rPr>
-        <w:t>strat</w:t>
+        <w:t>e</w:t>
       </w:r>
       <w:r>
         <w:rPr>
@@ -41,9 +40,8 @@
           <w:bCs/>
           <w:lang w:val="en-US"/>
         </w:rPr>
-        <w:t>agy</w:t>
-      </w:r>
-      <w:proofErr w:type="spellEnd"/>
+        <w:t>gy</w:t>
+      </w:r>
     </w:p>
     <w:p>
       <w:pPr>

</xml_diff>